<commit_message>
added bunch of references.
</commit_message>
<xml_diff>
--- a/Lectures/IF5181 Pengenalan Pola/Contoh UTS Pengenalan Pola.docx
+++ b/Lectures/IF5181 Pengenalan Pola/Contoh UTS Pengenalan Pola.docx
@@ -9,7 +9,19 @@
     </w:p>
     <w:p>
       <w:r>
-        <w:t>1. Jelasin 3 cara pengenalan pola kyk template matching, statistical, stactical (bener gak ya nulisnya gini)</w:t>
+        <w:t>1. Jelasin 3 cara pengenalan pola kyk template matching, statistical, st</w:t>
+      </w:r>
+      <w:r>
+        <w:t>o</w:t>
+      </w:r>
+      <w:r>
+        <w:t>c</w:t>
+      </w:r>
+      <w:r>
+        <w:t>has</w:t>
+      </w:r>
+      <w:r>
+        <w:t>tical (bener gak ya nulisnya gini)</w:t>
       </w:r>
     </w:p>
     <w:p>
@@ -17,6 +29,7 @@
         <w:t>2. Pelajari algoritma2 yg udh dibahas d kelas. Kelebihan dan kekurangannya apa. Terus parameter apa aja yang bisa diganti dari masing2 itu.</w:t>
       </w:r>
     </w:p>
+    <w:p/>
     <w:p>
       <w:r>
         <w:t>3. Studi kasus. Misal ada persoalan di gojek, nanti kita disuruh ngasih ide cara nyelesainnya gmn pk pendekatan pengenalan pola</w:t>

</xml_diff>